<commit_message>
Rule book almost complete
</commit_message>
<xml_diff>
--- a/elementalSword/Tables.docx
+++ b/elementalSword/Tables.docx
@@ -4,6 +4,9 @@
   <w:body>
     <w:p>
       <w:r>
+        <w:rPr>
+          <w:noProof/>
+        </w:rPr>
         <w:drawing>
           <wp:inline distT="0" distB="0" distL="0" distR="0" wp14:anchorId="7409DC36" wp14:editId="1F2DD57F">
             <wp:extent cx="4206240" cy="8229600"/>
@@ -56,6 +59,9 @@
     </w:p>
     <w:p>
       <w:r>
+        <w:rPr>
+          <w:noProof/>
+        </w:rPr>
         <w:lastRenderedPageBreak/>
         <w:drawing>
           <wp:inline distT="0" distB="0" distL="0" distR="0" wp14:anchorId="01325F27" wp14:editId="3C6428E7">
@@ -106,6 +112,111 @@
           </wp:inline>
         </w:drawing>
       </w:r>
+    </w:p>
+    <w:p>
+      <w:r>
+        <w:lastRenderedPageBreak/>
+        <w:drawing>
+          <wp:inline distT="0" distB="0" distL="0" distR="0" wp14:anchorId="3BA7BDEB" wp14:editId="22A4905E">
+            <wp:extent cx="4770690" cy="2514600"/>
+            <wp:effectExtent l="0" t="0" r="0" b="0"/>
+            <wp:docPr id="1" name="Picture 1"/>
+            <wp:cNvGraphicFramePr>
+              <a:graphicFrameLocks xmlns:a="http://schemas.openxmlformats.org/drawingml/2006/main" noChangeAspect="1"/>
+            </wp:cNvGraphicFramePr>
+            <a:graphic xmlns:a="http://schemas.openxmlformats.org/drawingml/2006/main">
+              <a:graphicData uri="http://schemas.openxmlformats.org/drawingml/2006/picture">
+                <pic:pic xmlns:pic="http://schemas.openxmlformats.org/drawingml/2006/picture">
+                  <pic:nvPicPr>
+                    <pic:cNvPr id="0" name="Picture 1"/>
+                    <pic:cNvPicPr>
+                      <a:picLocks noChangeAspect="1" noChangeArrowheads="1"/>
+                    </pic:cNvPicPr>
+                  </pic:nvPicPr>
+                  <pic:blipFill>
+                    <a:blip r:embed="rId7">
+                      <a:extLst>
+                        <a:ext uri="{28A0092B-C50C-407E-A947-70E740481C1C}">
+                          <a14:useLocalDpi xmlns:a14="http://schemas.microsoft.com/office/drawing/2010/main" val="0"/>
+                        </a:ext>
+                      </a:extLst>
+                    </a:blip>
+                    <a:srcRect/>
+                    <a:stretch>
+                      <a:fillRect/>
+                    </a:stretch>
+                  </pic:blipFill>
+                  <pic:spPr bwMode="auto">
+                    <a:xfrm>
+                      <a:off x="0" y="0"/>
+                      <a:ext cx="4777920" cy="2518411"/>
+                    </a:xfrm>
+                    <a:prstGeom prst="rect">
+                      <a:avLst/>
+                    </a:prstGeom>
+                    <a:noFill/>
+                    <a:ln>
+                      <a:noFill/>
+                    </a:ln>
+                  </pic:spPr>
+                </pic:pic>
+              </a:graphicData>
+            </a:graphic>
+          </wp:inline>
+        </w:drawing>
+      </w:r>
+    </w:p>
+    <w:p>
+      <w:r>
+        <w:drawing>
+          <wp:inline distT="0" distB="0" distL="0" distR="0" wp14:anchorId="5973A2D8" wp14:editId="27E1DFEB">
+            <wp:extent cx="5405981" cy="2305050"/>
+            <wp:effectExtent l="0" t="0" r="4445" b="0"/>
+            <wp:docPr id="2" name="Picture 2"/>
+            <wp:cNvGraphicFramePr>
+              <a:graphicFrameLocks xmlns:a="http://schemas.openxmlformats.org/drawingml/2006/main" noChangeAspect="1"/>
+            </wp:cNvGraphicFramePr>
+            <a:graphic xmlns:a="http://schemas.openxmlformats.org/drawingml/2006/main">
+              <a:graphicData uri="http://schemas.openxmlformats.org/drawingml/2006/picture">
+                <pic:pic xmlns:pic="http://schemas.openxmlformats.org/drawingml/2006/picture">
+                  <pic:nvPicPr>
+                    <pic:cNvPr id="0" name="Picture 2"/>
+                    <pic:cNvPicPr>
+                      <a:picLocks noChangeAspect="1" noChangeArrowheads="1"/>
+                    </pic:cNvPicPr>
+                  </pic:nvPicPr>
+                  <pic:blipFill>
+                    <a:blip r:embed="rId8">
+                      <a:extLst>
+                        <a:ext uri="{28A0092B-C50C-407E-A947-70E740481C1C}">
+                          <a14:useLocalDpi xmlns:a14="http://schemas.microsoft.com/office/drawing/2010/main" val="0"/>
+                        </a:ext>
+                      </a:extLst>
+                    </a:blip>
+                    <a:srcRect/>
+                    <a:stretch>
+                      <a:fillRect/>
+                    </a:stretch>
+                  </pic:blipFill>
+                  <pic:spPr bwMode="auto">
+                    <a:xfrm>
+                      <a:off x="0" y="0"/>
+                      <a:ext cx="5431327" cy="2315857"/>
+                    </a:xfrm>
+                    <a:prstGeom prst="rect">
+                      <a:avLst/>
+                    </a:prstGeom>
+                    <a:noFill/>
+                    <a:ln>
+                      <a:noFill/>
+                    </a:ln>
+                  </pic:spPr>
+                </pic:pic>
+              </a:graphicData>
+            </a:graphic>
+          </wp:inline>
+        </w:drawing>
+      </w:r>
       <w:bookmarkStart w:id="0" w:name="_GoBack"/>
       <w:bookmarkEnd w:id="0"/>
     </w:p>
@@ -136,7 +247,7 @@
       </w:pPr>
     </w:pPrDefault>
   </w:docDefaults>
-  <w:latentStyles w:defLockedState="0" w:defUIPriority="99" w:defSemiHidden="0" w:defUnhideWhenUsed="0" w:defQFormat="0" w:count="376">
+  <w:latentStyles w:defLockedState="0" w:defUIPriority="99" w:defSemiHidden="0" w:defUnhideWhenUsed="0" w:defQFormat="0" w:count="377">
     <w:lsdException w:name="Normal" w:uiPriority="0" w:qFormat="1"/>
     <w:lsdException w:name="heading 1" w:uiPriority="9" w:qFormat="1"/>
     <w:lsdException w:name="heading 2" w:semiHidden="1" w:uiPriority="9" w:unhideWhenUsed="1" w:qFormat="1"/>
@@ -510,6 +621,7 @@
     <w:lsdException w:name="Hashtag" w:semiHidden="1" w:unhideWhenUsed="1"/>
     <w:lsdException w:name="Unresolved Mention" w:semiHidden="1" w:unhideWhenUsed="1"/>
     <w:lsdException w:name="Smart Link" w:semiHidden="1" w:unhideWhenUsed="1"/>
+    <w:lsdException w:name="Smart Link Error" w:semiHidden="1" w:unhideWhenUsed="1"/>
   </w:latentStyles>
   <w:style w:type="paragraph" w:default="1" w:styleId="Normal">
     <w:name w:val="Normal"/>
@@ -845,7 +957,7 @@
 </file>
 
 <file path=customXml/itemProps1.xml><?xml version="1.0" encoding="utf-8"?>
-<ds:datastoreItem xmlns:ds="http://schemas.openxmlformats.org/officeDocument/2006/customXml" ds:itemID="{A6027BCB-C134-483B-B8E9-DB2FB39223FB}">
+<ds:datastoreItem xmlns:ds="http://schemas.openxmlformats.org/officeDocument/2006/customXml" ds:itemID="{D2B48557-C31D-42F8-B220-AD1B0C7D7031}">
   <ds:schemaRefs>
     <ds:schemaRef ds:uri="http://schemas.openxmlformats.org/officeDocument/2006/bibliography"/>
   </ds:schemaRefs>

</xml_diff>

<commit_message>
Complete the Rule Book
</commit_message>
<xml_diff>
--- a/elementalSword/Tables.docx
+++ b/elementalSword/Tables.docx
@@ -59,15 +59,12 @@
     </w:p>
     <w:p>
       <w:r>
-        <w:rPr>
-          <w:noProof/>
-        </w:rPr>
         <w:lastRenderedPageBreak/>
         <w:drawing>
-          <wp:inline distT="0" distB="0" distL="0" distR="0" wp14:anchorId="01325F27" wp14:editId="3C6428E7">
-            <wp:extent cx="4206240" cy="8229600"/>
+          <wp:inline distT="0" distB="0" distL="0" distR="0" wp14:anchorId="2A322A20" wp14:editId="406F1404">
+            <wp:extent cx="4206240" cy="7315200"/>
             <wp:effectExtent l="0" t="0" r="3810" b="0"/>
-            <wp:docPr id="1119" name="Picture 1119"/>
+            <wp:docPr id="9" name="Picture 9"/>
             <wp:cNvGraphicFramePr>
               <a:graphicFrameLocks xmlns:a="http://schemas.openxmlformats.org/drawingml/2006/main"/>
             </wp:cNvGraphicFramePr>
@@ -75,7 +72,7 @@
               <a:graphicData uri="http://schemas.openxmlformats.org/drawingml/2006/picture">
                 <pic:pic xmlns:pic="http://schemas.openxmlformats.org/drawingml/2006/picture">
                   <pic:nvPicPr>
-                    <pic:cNvPr id="0" name="Picture 5"/>
+                    <pic:cNvPr id="0" name="Picture 7"/>
                     <pic:cNvPicPr>
                       <a:picLocks noChangeAspect="1" noChangeArrowheads="1"/>
                     </pic:cNvPicPr>
@@ -96,7 +93,7 @@
                   <pic:spPr bwMode="auto">
                     <a:xfrm>
                       <a:off x="0" y="0"/>
-                      <a:ext cx="4206240" cy="8229600"/>
+                      <a:ext cx="4206240" cy="7315200"/>
                     </a:xfrm>
                     <a:prstGeom prst="rect">
                       <a:avLst/>
@@ -112,14 +109,19 @@
           </wp:inline>
         </w:drawing>
       </w:r>
+      <w:bookmarkStart w:id="0" w:name="_GoBack"/>
+      <w:bookmarkEnd w:id="0"/>
     </w:p>
     <w:p>
       <w:r>
+        <w:rPr>
+          <w:noProof/>
+        </w:rPr>
         <w:lastRenderedPageBreak/>
         <w:drawing>
-          <wp:inline distT="0" distB="0" distL="0" distR="0" wp14:anchorId="3BA7BDEB" wp14:editId="22A4905E">
-            <wp:extent cx="4770690" cy="2514600"/>
-            <wp:effectExtent l="0" t="0" r="0" b="0"/>
+          <wp:inline distT="0" distB="0" distL="0" distR="0" wp14:anchorId="3BA7BDEB" wp14:editId="7CF24730">
+            <wp:extent cx="4336991" cy="2286000"/>
+            <wp:effectExtent l="0" t="0" r="6985" b="0"/>
             <wp:docPr id="1" name="Picture 1"/>
             <wp:cNvGraphicFramePr>
               <a:graphicFrameLocks xmlns:a="http://schemas.openxmlformats.org/drawingml/2006/main" noChangeAspect="1"/>
@@ -149,7 +151,7 @@
                   <pic:spPr bwMode="auto">
                     <a:xfrm>
                       <a:off x="0" y="0"/>
-                      <a:ext cx="4777920" cy="2518411"/>
+                      <a:ext cx="4336991" cy="2286000"/>
                     </a:xfrm>
                     <a:prstGeom prst="rect">
                       <a:avLst/>
@@ -168,10 +170,13 @@
     </w:p>
     <w:p>
       <w:r>
+        <w:rPr>
+          <w:noProof/>
+        </w:rPr>
         <w:drawing>
-          <wp:inline distT="0" distB="0" distL="0" distR="0" wp14:anchorId="5973A2D8" wp14:editId="27E1DFEB">
-            <wp:extent cx="5405981" cy="2305050"/>
-            <wp:effectExtent l="0" t="0" r="4445" b="0"/>
+          <wp:inline distT="0" distB="0" distL="0" distR="0" wp14:anchorId="5973A2D8" wp14:editId="202C6B24">
+            <wp:extent cx="5361303" cy="2286000"/>
+            <wp:effectExtent l="0" t="0" r="0" b="0"/>
             <wp:docPr id="2" name="Picture 2"/>
             <wp:cNvGraphicFramePr>
               <a:graphicFrameLocks xmlns:a="http://schemas.openxmlformats.org/drawingml/2006/main" noChangeAspect="1"/>
@@ -201,7 +206,7 @@
                   <pic:spPr bwMode="auto">
                     <a:xfrm>
                       <a:off x="0" y="0"/>
-                      <a:ext cx="5431327" cy="2315857"/>
+                      <a:ext cx="5361303" cy="2286000"/>
                     </a:xfrm>
                     <a:prstGeom prst="rect">
                       <a:avLst/>
@@ -217,8 +222,183 @@
           </wp:inline>
         </w:drawing>
       </w:r>
-      <w:bookmarkStart w:id="0" w:name="_GoBack"/>
-      <w:bookmarkEnd w:id="0"/>
+    </w:p>
+    <w:p>
+      <w:r>
+        <w:drawing>
+          <wp:inline distT="0" distB="0" distL="0" distR="0" wp14:anchorId="1C44C124" wp14:editId="3A3A685A">
+            <wp:extent cx="4846424" cy="2286000"/>
+            <wp:effectExtent l="0" t="0" r="0" b="0"/>
+            <wp:docPr id="4" name="Picture 4"/>
+            <wp:cNvGraphicFramePr>
+              <a:graphicFrameLocks xmlns:a="http://schemas.openxmlformats.org/drawingml/2006/main" noChangeAspect="1"/>
+            </wp:cNvGraphicFramePr>
+            <a:graphic xmlns:a="http://schemas.openxmlformats.org/drawingml/2006/main">
+              <a:graphicData uri="http://schemas.openxmlformats.org/drawingml/2006/picture">
+                <pic:pic xmlns:pic="http://schemas.openxmlformats.org/drawingml/2006/picture">
+                  <pic:nvPicPr>
+                    <pic:cNvPr id="0" name="Picture 2"/>
+                    <pic:cNvPicPr>
+                      <a:picLocks noChangeAspect="1" noChangeArrowheads="1"/>
+                    </pic:cNvPicPr>
+                  </pic:nvPicPr>
+                  <pic:blipFill>
+                    <a:blip r:embed="rId9">
+                      <a:extLst>
+                        <a:ext uri="{28A0092B-C50C-407E-A947-70E740481C1C}">
+                          <a14:useLocalDpi xmlns:a14="http://schemas.microsoft.com/office/drawing/2010/main" val="0"/>
+                        </a:ext>
+                      </a:extLst>
+                    </a:blip>
+                    <a:srcRect/>
+                    <a:stretch>
+                      <a:fillRect/>
+                    </a:stretch>
+                  </pic:blipFill>
+                  <pic:spPr bwMode="auto">
+                    <a:xfrm>
+                      <a:off x="0" y="0"/>
+                      <a:ext cx="4846424" cy="2286000"/>
+                    </a:xfrm>
+                    <a:prstGeom prst="rect">
+                      <a:avLst/>
+                    </a:prstGeom>
+                    <a:noFill/>
+                    <a:ln>
+                      <a:noFill/>
+                    </a:ln>
+                  </pic:spPr>
+                </pic:pic>
+              </a:graphicData>
+            </a:graphic>
+          </wp:inline>
+        </w:drawing>
+      </w:r>
+    </w:p>
+    <w:p>
+      <w:r>
+        <w:lastRenderedPageBreak/>
+        <w:drawing>
+          <wp:inline distT="0" distB="0" distL="0" distR="0" wp14:anchorId="76DFB6DC" wp14:editId="27BFEDFC">
+            <wp:extent cx="5089284" cy="2286000"/>
+            <wp:effectExtent l="0" t="0" r="0" b="0"/>
+            <wp:docPr id="7" name="Picture 7"/>
+            <wp:cNvGraphicFramePr>
+              <a:graphicFrameLocks xmlns:a="http://schemas.openxmlformats.org/drawingml/2006/main" noChangeAspect="1"/>
+            </wp:cNvGraphicFramePr>
+            <a:graphic xmlns:a="http://schemas.openxmlformats.org/drawingml/2006/main">
+              <a:graphicData uri="http://schemas.openxmlformats.org/drawingml/2006/picture">
+                <pic:pic xmlns:pic="http://schemas.openxmlformats.org/drawingml/2006/picture">
+                  <pic:nvPicPr>
+                    <pic:cNvPr id="0" name="Picture 5"/>
+                    <pic:cNvPicPr>
+                      <a:picLocks noChangeAspect="1" noChangeArrowheads="1"/>
+                    </pic:cNvPicPr>
+                  </pic:nvPicPr>
+                  <pic:blipFill>
+                    <a:blip r:embed="rId10">
+                      <a:extLst>
+                        <a:ext uri="{28A0092B-C50C-407E-A947-70E740481C1C}">
+                          <a14:useLocalDpi xmlns:a14="http://schemas.microsoft.com/office/drawing/2010/main" val="0"/>
+                        </a:ext>
+                      </a:extLst>
+                    </a:blip>
+                    <a:srcRect/>
+                    <a:stretch>
+                      <a:fillRect/>
+                    </a:stretch>
+                  </pic:blipFill>
+                  <pic:spPr bwMode="auto">
+                    <a:xfrm>
+                      <a:off x="0" y="0"/>
+                      <a:ext cx="5089284" cy="2286000"/>
+                    </a:xfrm>
+                    <a:prstGeom prst="rect">
+                      <a:avLst/>
+                    </a:prstGeom>
+                    <a:noFill/>
+                    <a:ln>
+                      <a:noFill/>
+                    </a:ln>
+                  </pic:spPr>
+                </pic:pic>
+              </a:graphicData>
+            </a:graphic>
+          </wp:inline>
+        </w:drawing>
+      </w:r>
+    </w:p>
+    <w:p>
+      <w:r>
+        <w:br w:type="page"/>
+      </w:r>
+    </w:p>
+    <w:p>
+      <w:r>
+        <w:lastRenderedPageBreak/>
+        <w:drawing>
+          <wp:anchor distT="0" distB="0" distL="114300" distR="114300" simplePos="0" relativeHeight="251658240" behindDoc="0" locked="0" layoutInCell="1" allowOverlap="1" wp14:anchorId="5D9D4745" wp14:editId="0DA256EF">
+            <wp:simplePos x="0" y="0"/>
+            <wp:positionH relativeFrom="column">
+              <wp:posOffset>-814184</wp:posOffset>
+            </wp:positionH>
+            <wp:positionV relativeFrom="paragraph">
+              <wp:posOffset>-87290</wp:posOffset>
+            </wp:positionV>
+            <wp:extent cx="7516520" cy="7767874"/>
+            <wp:effectExtent l="0" t="0" r="8255" b="5080"/>
+            <wp:wrapNone/>
+            <wp:docPr id="6" name="Picture 6"/>
+            <wp:cNvGraphicFramePr>
+              <a:graphicFrameLocks xmlns:a="http://schemas.openxmlformats.org/drawingml/2006/main" noChangeAspect="1"/>
+            </wp:cNvGraphicFramePr>
+            <a:graphic xmlns:a="http://schemas.openxmlformats.org/drawingml/2006/main">
+              <a:graphicData uri="http://schemas.openxmlformats.org/drawingml/2006/picture">
+                <pic:pic xmlns:pic="http://schemas.openxmlformats.org/drawingml/2006/picture">
+                  <pic:nvPicPr>
+                    <pic:cNvPr id="0" name="Picture 4"/>
+                    <pic:cNvPicPr>
+                      <a:picLocks noChangeAspect="1" noChangeArrowheads="1"/>
+                    </pic:cNvPicPr>
+                  </pic:nvPicPr>
+                  <pic:blipFill>
+                    <a:blip r:embed="rId11">
+                      <a:extLst>
+                        <a:ext uri="{28A0092B-C50C-407E-A947-70E740481C1C}">
+                          <a14:useLocalDpi xmlns:a14="http://schemas.microsoft.com/office/drawing/2010/main" val="0"/>
+                        </a:ext>
+                      </a:extLst>
+                    </a:blip>
+                    <a:srcRect/>
+                    <a:stretch>
+                      <a:fillRect/>
+                    </a:stretch>
+                  </pic:blipFill>
+                  <pic:spPr bwMode="auto">
+                    <a:xfrm>
+                      <a:off x="0" y="0"/>
+                      <a:ext cx="7516520" cy="7767874"/>
+                    </a:xfrm>
+                    <a:prstGeom prst="rect">
+                      <a:avLst/>
+                    </a:prstGeom>
+                    <a:noFill/>
+                    <a:ln>
+                      <a:noFill/>
+                    </a:ln>
+                  </pic:spPr>
+                </pic:pic>
+              </a:graphicData>
+            </a:graphic>
+            <wp14:sizeRelH relativeFrom="margin">
+              <wp14:pctWidth>0</wp14:pctWidth>
+            </wp14:sizeRelH>
+            <wp14:sizeRelV relativeFrom="margin">
+              <wp14:pctHeight>0</wp14:pctHeight>
+            </wp14:sizeRelV>
+          </wp:anchor>
+        </w:drawing>
+      </w:r>
     </w:p>
     <w:sectPr>
       <w:pgSz w:w="12240" w:h="15840"/>
@@ -247,7 +427,7 @@
       </w:pPr>
     </w:pPrDefault>
   </w:docDefaults>
-  <w:latentStyles w:defLockedState="0" w:defUIPriority="99" w:defSemiHidden="0" w:defUnhideWhenUsed="0" w:defQFormat="0" w:count="377">
+  <w:latentStyles w:defLockedState="0" w:defUIPriority="99" w:defSemiHidden="0" w:defUnhideWhenUsed="0" w:defQFormat="0" w:count="376">
     <w:lsdException w:name="Normal" w:uiPriority="0" w:qFormat="1"/>
     <w:lsdException w:name="heading 1" w:uiPriority="9" w:qFormat="1"/>
     <w:lsdException w:name="heading 2" w:semiHidden="1" w:uiPriority="9" w:unhideWhenUsed="1" w:qFormat="1"/>
@@ -353,6 +533,7 @@
     <w:lsdException w:name="HTML Sample" w:semiHidden="1" w:unhideWhenUsed="1"/>
     <w:lsdException w:name="HTML Typewriter" w:semiHidden="1" w:unhideWhenUsed="1"/>
     <w:lsdException w:name="HTML Variable" w:semiHidden="1" w:unhideWhenUsed="1"/>
+    <w:lsdException w:name="Normal Table" w:semiHidden="1" w:unhideWhenUsed="1"/>
     <w:lsdException w:name="annotation subject" w:semiHidden="1" w:unhideWhenUsed="1"/>
     <w:lsdException w:name="No List" w:semiHidden="1" w:unhideWhenUsed="1"/>
     <w:lsdException w:name="Outline List 1" w:semiHidden="1" w:unhideWhenUsed="1"/>
@@ -399,8 +580,10 @@
     <w:lsdException w:name="Table Subtle 2" w:semiHidden="1" w:unhideWhenUsed="1"/>
     <w:lsdException w:name="Table Web 1" w:semiHidden="1" w:unhideWhenUsed="1"/>
     <w:lsdException w:name="Table Web 2" w:semiHidden="1" w:unhideWhenUsed="1"/>
+    <w:lsdException w:name="Table Web 3" w:semiHidden="1" w:unhideWhenUsed="1"/>
     <w:lsdException w:name="Balloon Text" w:semiHidden="1" w:unhideWhenUsed="1"/>
     <w:lsdException w:name="Table Grid" w:uiPriority="39"/>
+    <w:lsdException w:name="Table Theme" w:semiHidden="1" w:unhideWhenUsed="1"/>
     <w:lsdException w:name="Placeholder Text" w:semiHidden="1"/>
     <w:lsdException w:name="No Spacing" w:uiPriority="1" w:qFormat="1"/>
     <w:lsdException w:name="Light Shading" w:uiPriority="60"/>
@@ -621,7 +804,6 @@
     <w:lsdException w:name="Hashtag" w:semiHidden="1" w:unhideWhenUsed="1"/>
     <w:lsdException w:name="Unresolved Mention" w:semiHidden="1" w:unhideWhenUsed="1"/>
     <w:lsdException w:name="Smart Link" w:semiHidden="1" w:unhideWhenUsed="1"/>
-    <w:lsdException w:name="Smart Link Error" w:semiHidden="1" w:unhideWhenUsed="1"/>
   </w:latentStyles>
   <w:style w:type="paragraph" w:default="1" w:styleId="Normal">
     <w:name w:val="Normal"/>
@@ -653,6 +835,36 @@
     <w:uiPriority w:val="99"/>
     <w:semiHidden/>
     <w:unhideWhenUsed/>
+  </w:style>
+  <w:style w:type="paragraph" w:styleId="BalloonText">
+    <w:name w:val="Balloon Text"/>
+    <w:basedOn w:val="Normal"/>
+    <w:link w:val="BalloonTextChar"/>
+    <w:uiPriority w:val="99"/>
+    <w:semiHidden/>
+    <w:unhideWhenUsed/>
+    <w:rsid w:val="00F408FE"/>
+    <w:pPr>
+      <w:spacing w:after="0" w:line="240" w:lineRule="auto"/>
+    </w:pPr>
+    <w:rPr>
+      <w:rFonts w:ascii="Segoe UI" w:hAnsi="Segoe UI" w:cs="Segoe UI"/>
+      <w:sz w:val="18"/>
+      <w:szCs w:val="18"/>
+    </w:rPr>
+  </w:style>
+  <w:style w:type="character" w:customStyle="1" w:styleId="BalloonTextChar">
+    <w:name w:val="Balloon Text Char"/>
+    <w:basedOn w:val="DefaultParagraphFont"/>
+    <w:link w:val="BalloonText"/>
+    <w:uiPriority w:val="99"/>
+    <w:semiHidden/>
+    <w:rsid w:val="00F408FE"/>
+    <w:rPr>
+      <w:rFonts w:ascii="Segoe UI" w:hAnsi="Segoe UI" w:cs="Segoe UI"/>
+      <w:sz w:val="18"/>
+      <w:szCs w:val="18"/>
+    </w:rPr>
   </w:style>
 </w:styles>
 </file>
@@ -957,7 +1169,7 @@
 </file>
 
 <file path=customXml/itemProps1.xml><?xml version="1.0" encoding="utf-8"?>
-<ds:datastoreItem xmlns:ds="http://schemas.openxmlformats.org/officeDocument/2006/customXml" ds:itemID="{D2B48557-C31D-42F8-B220-AD1B0C7D7031}">
+<ds:datastoreItem xmlns:ds="http://schemas.openxmlformats.org/officeDocument/2006/customXml" ds:itemID="{9066B67C-A1E4-49B7-B3A7-FB279392AF6B}">
   <ds:schemaRefs>
     <ds:schemaRef ds:uri="http://schemas.openxmlformats.org/officeDocument/2006/bibliography"/>
   </ds:schemaRefs>

</xml_diff>